<commit_message>
L2 Regularization is working
Signed-off-by: julianweisbord <julianweisbord@gmail.com>
</commit_message>
<xml_diff>
--- a/assignment1/assignment1.docx
+++ b/assignment1/assignment1.docx
@@ -4,6 +4,71 @@
   <w:body>
     <w:p>
       <w:pPr>
+        <w:jc w:val="center"/>
+        <w:rPr>
+          <w:b/>
+          <w:sz w:val="32"/>
+          <w:szCs w:val="32"/>
+        </w:rPr>
+      </w:pPr>
+      <w:r>
+        <w:rPr>
+          <w:b/>
+          <w:sz w:val="32"/>
+          <w:szCs w:val="32"/>
+        </w:rPr>
+        <w:t>CS 434</w:t>
+      </w:r>
+    </w:p>
+    <w:p>
+      <w:pPr>
+        <w:jc w:val="center"/>
+        <w:rPr>
+          <w:b/>
+          <w:sz w:val="32"/>
+          <w:szCs w:val="32"/>
+        </w:rPr>
+      </w:pPr>
+      <w:r>
+        <w:rPr>
+          <w:b/>
+          <w:sz w:val="32"/>
+          <w:szCs w:val="32"/>
+        </w:rPr>
+        <w:t>Julian Weisbord</w:t>
+      </w:r>
+    </w:p>
+    <w:p>
+      <w:pPr>
+        <w:jc w:val="center"/>
+        <w:rPr>
+          <w:b/>
+          <w:sz w:val="32"/>
+          <w:szCs w:val="32"/>
+        </w:rPr>
+      </w:pPr>
+      <w:r>
+        <w:rPr>
+          <w:b/>
+          <w:sz w:val="32"/>
+          <w:szCs w:val="32"/>
+        </w:rPr>
+        <w:t>04/15/18</w:t>
+      </w:r>
+      <w:bookmarkStart w:id="0" w:name="_GoBack"/>
+      <w:bookmarkEnd w:id="0"/>
+    </w:p>
+    <w:p>
+      <w:pPr>
+        <w:rPr>
+          <w:b/>
+          <w:sz w:val="32"/>
+          <w:szCs w:val="32"/>
+        </w:rPr>
+      </w:pPr>
+    </w:p>
+    <w:p>
+      <w:pPr>
         <w:rPr>
           <w:b/>
           <w:sz w:val="32"/>
@@ -17,6 +82,102 @@
           <w:szCs w:val="32"/>
         </w:rPr>
         <w:t>Part 1</w:t>
+      </w:r>
+    </w:p>
+    <w:p>
+      <w:r>
+        <w:t>To run</w:t>
+      </w:r>
+      <w:r>
+        <w:t xml:space="preserve"> this program:</w:t>
+      </w:r>
+    </w:p>
+    <w:p>
+      <w:pPr>
+        <w:rPr>
+          <w:rFonts w:ascii="Arial" w:eastAsia="Times New Roman" w:hAnsi="Arial" w:cs="Arial"/>
+          <w:color w:val="222222"/>
+          <w:sz w:val="19"/>
+          <w:szCs w:val="19"/>
+        </w:rPr>
+      </w:pPr>
+      <w:r>
+        <w:rPr>
+          <w:rFonts w:ascii="Tahoma" w:eastAsia="Times New Roman" w:hAnsi="Tahoma" w:cs="Tahoma"/>
+          <w:color w:val="20124D"/>
+          <w:sz w:val="19"/>
+          <w:szCs w:val="19"/>
+        </w:rPr>
+        <w:t>cd /scratch/cs434spring2018/bin/bash</w:t>
+      </w:r>
+    </w:p>
+    <w:p>
+      <w:pPr>
+        <w:rPr>
+          <w:rFonts w:ascii="Arial" w:eastAsia="Times New Roman" w:hAnsi="Arial" w:cs="Arial"/>
+          <w:color w:val="222222"/>
+          <w:sz w:val="19"/>
+          <w:szCs w:val="19"/>
+        </w:rPr>
+      </w:pPr>
+      <w:r>
+        <w:rPr>
+          <w:rFonts w:ascii="Tahoma" w:eastAsia="Times New Roman" w:hAnsi="Tahoma" w:cs="Tahoma"/>
+          <w:color w:val="20124D"/>
+          <w:sz w:val="19"/>
+          <w:szCs w:val="19"/>
+        </w:rPr>
+        <w:t>2-1: python 2.7:</w:t>
+      </w:r>
+    </w:p>
+    <w:p>
+      <w:pPr>
+        <w:rPr>
+          <w:rFonts w:ascii="Tahoma" w:eastAsia="Times New Roman" w:hAnsi="Tahoma" w:cs="Tahoma"/>
+          <w:color w:val="20124D"/>
+          <w:sz w:val="19"/>
+          <w:szCs w:val="19"/>
+        </w:rPr>
+      </w:pPr>
+      <w:r>
+        <w:rPr>
+          <w:rFonts w:ascii="Tahoma" w:eastAsia="Times New Roman" w:hAnsi="Tahoma" w:cs="Tahoma"/>
+          <w:color w:val="20124D"/>
+          <w:sz w:val="19"/>
+          <w:szCs w:val="19"/>
+        </w:rPr>
+        <w:t>source env_2.7/bin/activate</w:t>
+      </w:r>
+    </w:p>
+    <w:p>
+      <w:pPr>
+        <w:rPr>
+          <w:rFonts w:ascii="Arial" w:eastAsia="Times New Roman" w:hAnsi="Arial" w:cs="Arial"/>
+          <w:color w:val="222222"/>
+          <w:sz w:val="19"/>
+          <w:szCs w:val="19"/>
+        </w:rPr>
+      </w:pPr>
+    </w:p>
+    <w:p>
+      <w:r>
+        <w:t>Add the housing and usps dataset to assignment1 directory</w:t>
+      </w:r>
+    </w:p>
+    <w:p>
+      <w:r>
+        <w:t>cd assignment1</w:t>
+      </w:r>
+    </w:p>
+    <w:p/>
+    <w:p>
+      <w:r>
+        <w:t>execute: “python linear_regression.py”</w:t>
+      </w:r>
+    </w:p>
+    <w:p>
+      <w:r>
+        <w:tab/>
       </w:r>
     </w:p>
     <w:p>
@@ -422,6 +583,12 @@
     </w:p>
     <w:p>
       <w:r>
+        <w:t>execute: “python gradient_descent_logistic_regression.py”</w:t>
+      </w:r>
+    </w:p>
+    <w:p/>
+    <w:p>
+      <w:r>
         <w:t>1. Gradient Descent:</w:t>
       </w:r>
     </w:p>
@@ -545,19 +712,249 @@
     <w:p/>
     <w:p>
       <w:r>
-        <w:t>3. Gradient Descent pseudocode for batch learning with L2 Regularization:</w:t>
-      </w:r>
-    </w:p>
-    <w:p/>
-    <w:p>
-      <w:r>
-        <w:t>For inputs X[1, … ,n] and labels Y[1, … , n]:</w:t>
-      </w:r>
-    </w:p>
-    <w:p>
-      <w:bookmarkStart w:id="0" w:name="_GoBack"/>
-      <w:bookmarkEnd w:id="0"/>
-    </w:p>
+        <w:t>2</w:t>
+      </w:r>
+      <w:r>
+        <w:t>. Gradient Descent pseudocode for batch learning with L2 Regularization:</w:t>
+      </w:r>
+    </w:p>
+    <w:p/>
+    <w:p>
+      <w:r>
+        <w:t>With</w:t>
+      </w:r>
+      <w:r>
+        <w:t xml:space="preserve"> inputs X[1, … ,n] and labels Y[1, … , n]:</w:t>
+      </w:r>
+    </w:p>
+    <w:p/>
+    <w:p>
+      <w:r>
+        <w:t>While(Iterations &lt; Number of Epochs):</w:t>
+      </w:r>
+    </w:p>
+    <w:p>
+      <w:r>
+        <w:tab/>
+        <w:t>Gradient = zeros(Number of Features)</w:t>
+      </w:r>
+    </w:p>
+    <w:p>
+      <w:r>
+        <w:tab/>
+        <w:t>For i in example number:</w:t>
+      </w:r>
+    </w:p>
+    <w:p>
+      <w:r>
+        <w:tab/>
+      </w:r>
+      <w:r>
+        <w:tab/>
+        <w:t>Y</w:t>
+      </w:r>
+      <w:r>
+        <w:t>_hat = 1/(1 +e^(-w.T * X[i))</w:t>
+      </w:r>
+    </w:p>
+    <w:p>
+      <w:r>
+        <w:tab/>
+      </w:r>
+      <w:r>
+        <w:tab/>
+        <w:t>Loss = y_hat – y</w:t>
+      </w:r>
+    </w:p>
+    <w:p>
+      <w:pPr>
+        <w:ind w:left="720" w:firstLine="720"/>
+      </w:pPr>
+      <w:r>
+        <w:t>gradient += loss * X[i]</w:t>
+      </w:r>
+    </w:p>
+    <w:p>
+      <w:pPr>
+        <w:ind w:firstLine="720"/>
+      </w:pPr>
+      <w:r>
+        <w:t xml:space="preserve">w += </w:t>
+      </w:r>
+      <w:r>
+        <w:t>-LEARNING_RATE * gradient</w:t>
+      </w:r>
+      <w:r>
+        <w:t xml:space="preserve"> + .5 * lambda * |w|^2</w:t>
+      </w:r>
+    </w:p>
+    <w:p/>
+    <w:p/>
+    <w:p>
+      <w:r>
+        <w:t>3</w:t>
+      </w:r>
+      <w:r>
+        <w:t>.</w:t>
+      </w:r>
+      <w:r>
+        <w:t xml:space="preserve"> </w:t>
+      </w:r>
+    </w:p>
+    <w:p>
+      <w:r>
+        <w:t xml:space="preserve">After implementing L2 </w:t>
+      </w:r>
+      <w:r>
+        <w:t>Regularization</w:t>
+      </w:r>
+      <w:r>
+        <w:t>, I noticed that the test data started to perform better than the training data did</w:t>
+      </w:r>
+      <w:r>
+        <w:t xml:space="preserve"> as lambda got closer and closer to zero</w:t>
+      </w:r>
+      <w:r>
+        <w:t>.</w:t>
+      </w:r>
+      <w:r>
+        <w:t xml:space="preserve"> For values of lambda &gt;= 0.1, L2 Regularization of the training and testing data performed worse than plain logistic regression.</w:t>
+      </w:r>
+      <w:r>
+        <w:t xml:space="preserve"> </w:t>
+      </w:r>
+      <w:r>
+        <w:t>I also found that there was almost no difference with regularization on the training data vs. no regularization on the training data, the real difference comes from comparing regularization on the training and testing data sets.</w:t>
+      </w:r>
+    </w:p>
+    <w:p/>
+    <w:p>
+      <w:r>
+        <w:t xml:space="preserve">For a lambda value of </w:t>
+      </w:r>
+      <w:r>
+        <w:t>100</w:t>
+      </w:r>
+      <w:r>
+        <w:t xml:space="preserve">: </w:t>
+      </w:r>
+    </w:p>
+    <w:p>
+      <w:r>
+        <w:tab/>
+        <w:t>After 10 epochs, logistic regression on the testing data reached a max accuracy of 50%</w:t>
+      </w:r>
+    </w:p>
+    <w:p>
+      <w:r>
+        <w:tab/>
+        <w:t>After 10 epochs, logistic regression on the training data reached a max accuracy of 50%</w:t>
+      </w:r>
+    </w:p>
+    <w:p/>
+    <w:p/>
+    <w:p>
+      <w:r>
+        <w:t>For a lambda value of .</w:t>
+      </w:r>
+      <w:r>
+        <w:t xml:space="preserve">1: </w:t>
+      </w:r>
+    </w:p>
+    <w:p>
+      <w:r>
+        <w:tab/>
+      </w:r>
+      <w:r>
+        <w:t xml:space="preserve">After 10 epochs, logistic regression on the testing data reached a max accuracy of </w:t>
+      </w:r>
+      <w:r>
+        <w:t>50</w:t>
+      </w:r>
+      <w:r>
+        <w:t>%</w:t>
+      </w:r>
+    </w:p>
+    <w:p>
+      <w:r>
+        <w:tab/>
+        <w:t xml:space="preserve">After 10 epochs, logistic regression on the training data reached a max accuracy of </w:t>
+      </w:r>
+      <w:r>
+        <w:t>50</w:t>
+      </w:r>
+      <w:r>
+        <w:t>%</w:t>
+      </w:r>
+    </w:p>
+    <w:p/>
+    <w:p>
+      <w:r>
+        <w:t>For a lambda value of .</w:t>
+      </w:r>
+      <w:r>
+        <w:t>00</w:t>
+      </w:r>
+      <w:r>
+        <w:t xml:space="preserve">1: </w:t>
+      </w:r>
+    </w:p>
+    <w:p>
+      <w:r>
+        <w:tab/>
+        <w:t>After 10 epochs, logistic regression on the testing data reached a max accuracy of 50%</w:t>
+      </w:r>
+    </w:p>
+    <w:p>
+      <w:r>
+        <w:tab/>
+        <w:t xml:space="preserve">After 10 epochs, logistic regression on the training data reached a max accuracy of </w:t>
+      </w:r>
+      <w:r>
+        <w:t>68.8</w:t>
+      </w:r>
+      <w:r>
+        <w:t>%</w:t>
+      </w:r>
+    </w:p>
+    <w:p/>
+    <w:p/>
+    <w:p>
+      <w:r>
+        <w:t>For a lambda value of .00000001:</w:t>
+      </w:r>
+    </w:p>
+    <w:p>
+      <w:r>
+        <w:tab/>
+        <w:t xml:space="preserve">After 10 epochs, </w:t>
+      </w:r>
+      <w:r>
+        <w:t xml:space="preserve">logistic regression on the </w:t>
+      </w:r>
+      <w:r>
+        <w:t>testing</w:t>
+      </w:r>
+      <w:r>
+        <w:t xml:space="preserve"> data </w:t>
+      </w:r>
+      <w:r>
+        <w:t>reached a max accuracy of 95.21</w:t>
+      </w:r>
+      <w:r>
+        <w:t>%</w:t>
+      </w:r>
+    </w:p>
+    <w:p>
+      <w:r>
+        <w:tab/>
+        <w:t>After 10 epochs, logistic regression on the training data reached a max accuracy of 95.625%</w:t>
+      </w:r>
+    </w:p>
+    <w:p/>
+    <w:p/>
+    <w:p/>
+    <w:p/>
     <w:sectPr>
       <w:pgSz w:w="12240" w:h="15840"/>
       <w:pgMar w:top="1440" w:right="1800" w:bottom="1440" w:left="1800" w:header="720" w:footer="720" w:gutter="0"/>

</xml_diff>